<commit_message>
vani pf mistakes resolved
</commit_message>
<xml_diff>
--- a/Form19 revised.docx
+++ b/Form19 revised.docx
@@ -36,12 +36,7 @@
       </w:r>
       <w:r>
         <w:tab/>
-      </w:r>
-      <w:r>
-        <w:t>Date:</w:t>
-      </w:r>
-      <w:r>
-        <w:t>11-07-2023</w:t>
+        <w:t>Date:11-07-2023</w:t>
       </w:r>
     </w:p>
     <w:p>
@@ -773,7 +768,7 @@
       </w:r>
       <w:proofErr w:type="spellStart"/>
       <w:r>
-        <w:t>centrex</w:t>
+        <w:t>centre</w:t>
       </w:r>
       <w:proofErr w:type="spellEnd"/>
       <w:r>
@@ -1035,11 +1030,9 @@
         </w:rPr>
         <w:t xml:space="preserve"> </w:t>
       </w:r>
-      <w:proofErr w:type="gramStart"/>
       <w:r>
         <w:t>India</w:t>
       </w:r>
-      <w:proofErr w:type="gramEnd"/>
     </w:p>
     <w:p>
       <w:pPr>
@@ -1258,6 +1251,9 @@
         <w:t xml:space="preserve"> </w:t>
       </w:r>
       <w:r>
+        <w:rPr>
+          <w:noProof/>
+        </w:rPr>
         <w:drawing>
           <wp:inline distT="0" distB="0" distL="0" distR="0" wp14:anchorId="49996235" wp14:editId="259BCF78">
             <wp:extent cx="1041621" cy="353598"/>

</xml_diff>